<commit_message>
updated without incrmenting to "h"
</commit_message>
<xml_diff>
--- a/dictionary/draft/TopoCif_chapter_revised_2021.10.17g.BH.docx
+++ b/dictionary/draft/TopoCif_chapter_revised_2021.10.17g.BH.docx
@@ -304,7 +304,6 @@
       </w:r>
     </w:p>
     <w:p>
-      <w:commentRangeStart w:id="7"/>
       <w:r>
         <w:t xml:space="preserve">Although the core CIF dictionary contains some topological information in the CHEMICAL_CONN, GEOM_BOND, </w:t>
       </w:r>
@@ -314,637 +313,371 @@
       <w:r>
         <w:t xml:space="preserve">and GEOM_CONTACT categories, this information is limited and does not cover all topological aspects of a crystal. </w:t>
       </w:r>
-      <w:ins w:id="8" w:author="Robert Hanson" w:date="2021-10-17T13:57:00Z">
+      <w:r>
+        <w:t>For example, while t</w:t>
+      </w:r>
+      <w:r>
+        <w:t xml:space="preserve">he core CIF dictionary does have the ability to describe </w:t>
+      </w:r>
+      <w:r>
+        <w:t xml:space="preserve">simple covalent and hydrogen bonds as well as </w:t>
+      </w:r>
+      <w:r>
+        <w:t>van der Waals interactions</w:t>
+      </w:r>
+      <w:r>
+        <w:t>, it cannot be used to describe more nuanced bonding, such as halogen-halogen bonds or other special bond types.</w:t>
+      </w:r>
+      <w:r>
+        <w:t xml:space="preserve"> Moreover, structures that contain polyatomic </w:t>
+      </w:r>
+      <w:r>
+        <w:rPr>
+          <w:i/>
+        </w:rPr>
+        <w:t>building units</w:t>
+      </w:r>
+      <w:r>
+        <w:t>, such as molecules, metal complex groups,</w:t>
+      </w:r>
+      <w:r>
+        <w:t xml:space="preserve"> or </w:t>
+      </w:r>
+      <w:r>
+        <w:t xml:space="preserve">clusters, can be simplified to </w:t>
+      </w:r>
+      <w:r>
+        <w:t xml:space="preserve">form “nodes” and “links” of an </w:t>
+      </w:r>
+      <w:r>
+        <w:t>underlying net, which bear</w:t>
+      </w:r>
+      <w:r>
+        <w:t>s</w:t>
+      </w:r>
+      <w:r>
+        <w:t xml:space="preserve"> the general topological motif of these units</w:t>
+      </w:r>
+      <w:r>
+        <w:t xml:space="preserve"> and have positions that are not atom-based</w:t>
+      </w:r>
+      <w:r>
+        <w:t xml:space="preserve"> </w:t>
+      </w:r>
+      <w:r>
+        <w:t xml:space="preserve">(Alexandrov </w:t>
+      </w:r>
+      <w:r>
+        <w:rPr>
+          <w:i/>
+        </w:rPr>
+        <w:t>et al</w:t>
+      </w:r>
+      <w:r>
+        <w:t xml:space="preserve">. 2011; Bonneau </w:t>
+      </w:r>
+      <w:r>
+        <w:rPr>
+          <w:i/>
+        </w:rPr>
+        <w:t>et al.</w:t>
+      </w:r>
+      <w:r>
+        <w:t xml:space="preserve"> 2018; </w:t>
+      </w:r>
+      <w:r>
+        <w:t xml:space="preserve">Barthel </w:t>
+      </w:r>
+      <w:r>
+        <w:rPr>
+          <w:i/>
+        </w:rPr>
+        <w:t>et al.</w:t>
+      </w:r>
+      <w:r>
+        <w:t xml:space="preserve"> 2018; </w:t>
+      </w:r>
+      <w:r>
+        <w:t xml:space="preserve">Shevchenko &amp; </w:t>
+      </w:r>
+      <w:proofErr w:type="spellStart"/>
+      <w:r>
+        <w:t>Blatov</w:t>
+      </w:r>
+      <w:proofErr w:type="spellEnd"/>
+      <w:r>
+        <w:t>, 2021)</w:t>
+      </w:r>
+      <w:r>
+        <w:t xml:space="preserve">. The </w:t>
+      </w:r>
+      <w:proofErr w:type="spellStart"/>
+      <w:r>
+        <w:t>topoCIF</w:t>
+      </w:r>
+      <w:proofErr w:type="spellEnd"/>
+      <w:r>
+        <w:t xml:space="preserve"> dictionary </w:t>
+      </w:r>
+      <w:r>
+        <w:t xml:space="preserve">introduces a standard CIF-based description of </w:t>
+      </w:r>
+      <w:proofErr w:type="gramStart"/>
+      <w:r>
+        <w:t>all of</w:t>
+      </w:r>
+      <w:proofErr w:type="gramEnd"/>
+      <w:r>
+        <w:t xml:space="preserve"> these varied interactions and net topology.</w:t>
+      </w:r>
+      <w:r>
+        <w:t xml:space="preserve">  </w:t>
+      </w:r>
+    </w:p>
+    <w:p>
+      <w:pPr>
+        <w:rPr>
+          <w:b/>
+        </w:rPr>
+      </w:pPr>
+      <w:r>
+        <w:rPr>
+          <w:b/>
+        </w:rPr>
+        <w:t>2. Dictionary design considerations</w:t>
+      </w:r>
+    </w:p>
+    <w:p>
+      <w:r>
+        <w:rPr>
+          <w:b/>
+          <w:bCs/>
+        </w:rPr>
+        <w:t xml:space="preserve">2.1 Overall format </w:t>
+      </w:r>
+      <w:proofErr w:type="gramStart"/>
+      <w:r>
+        <w:t>The</w:t>
+      </w:r>
+      <w:proofErr w:type="gramEnd"/>
+      <w:r>
+        <w:t xml:space="preserve"> </w:t>
+      </w:r>
+      <w:proofErr w:type="spellStart"/>
+      <w:r>
+        <w:t>topoCIF</w:t>
+      </w:r>
+      <w:proofErr w:type="spellEnd"/>
+      <w:r>
+        <w:t xml:space="preserve"> dictionary can be expressed in either CIF 1 or CIF 2 format. Where there is a difference, it is in the use of CIF 2 lists for just a few data items. The discussion below lists the CIF 2 data keys</w:t>
+      </w:r>
+      <w:r>
+        <w:t xml:space="preserve">; </w:t>
+      </w:r>
+      <w:r>
+        <w:t>ⱡ</w:t>
+      </w:r>
+      <w:r>
+        <w:t xml:space="preserve"> indicates the availability of </w:t>
+      </w:r>
+      <w:r>
+        <w:t>CIF 1 equivalent</w:t>
+      </w:r>
+      <w:r>
+        <w:t>s</w:t>
+      </w:r>
+      <w:r>
+        <w:t xml:space="preserve">, </w:t>
+      </w:r>
+      <w:r>
+        <w:t xml:space="preserve">which are discussed </w:t>
+      </w:r>
+      <w:r>
+        <w:t xml:space="preserve">where appropriate.  </w:t>
+      </w:r>
+    </w:p>
+    <w:p/>
+    <w:p>
+      <w:pPr>
+        <w:rPr>
+          <w:b/>
+          <w:bCs/>
+        </w:rPr>
+      </w:pPr>
+      <w:r>
+        <w:rPr>
+          <w:b/>
+          <w:bCs/>
+        </w:rPr>
+        <w:t>2.</w:t>
+      </w:r>
+      <w:r>
+        <w:rPr>
+          <w:b/>
+          <w:bCs/>
+        </w:rPr>
+        <w:t>2</w:t>
+      </w:r>
+      <w:r>
+        <w:rPr>
+          <w:b/>
+          <w:bCs/>
+        </w:rPr>
+        <w:t xml:space="preserve"> Categories and scope</w:t>
+      </w:r>
+    </w:p>
+    <w:p>
+      <w:r>
+        <w:t xml:space="preserve">The </w:t>
+      </w:r>
+      <w:proofErr w:type="spellStart"/>
+      <w:r>
+        <w:t>topoCIF</w:t>
+      </w:r>
+      <w:proofErr w:type="spellEnd"/>
+      <w:r>
+        <w:t xml:space="preserve"> dictionary contains</w:t>
+      </w:r>
+      <w:ins w:id="7" w:author="Robert Hanson" w:date="2021-10-17T14:12:00Z">
         <w:r>
-          <w:t xml:space="preserve">For example, </w:t>
+          <w:t xml:space="preserve"> f</w:t>
         </w:r>
       </w:ins>
-      <w:del w:id="9" w:author="Robert Hanson" w:date="2021-10-17T13:57:00Z">
+      <w:ins w:id="8" w:author="Robert Hanson" w:date="2021-10-17T14:14:00Z">
         <w:r>
-          <w:delText>T</w:delText>
-        </w:r>
-      </w:del>
-      <w:ins w:id="10" w:author="Robert Hanson" w:date="2021-10-17T14:05:00Z">
-        <w:r>
-          <w:t xml:space="preserve">while </w:t>
+          <w:t>ive</w:t>
         </w:r>
       </w:ins>
-      <w:ins w:id="11" w:author="Robert Hanson" w:date="2021-10-17T13:57:00Z">
+      <w:ins w:id="9" w:author="Robert Hanson" w:date="2021-10-17T14:12:00Z">
         <w:r>
-          <w:t>t</w:t>
+          <w:t xml:space="preserve"> new</w:t>
         </w:r>
       </w:ins>
       <w:r>
-        <w:t>he core CIF dictionary</w:t>
-      </w:r>
-      <w:r>
-        <w:t xml:space="preserve"> </w:t>
-      </w:r>
-      <w:r>
-        <w:t xml:space="preserve">does </w:t>
-      </w:r>
-      <w:del w:id="12" w:author="Robert Hanson" w:date="2021-10-17T14:05:00Z">
+        <w:t xml:space="preserve"> categories for the description of connectivity and topological properties of periodic nets</w:t>
+      </w:r>
+      <w:ins w:id="10" w:author="Robert Hanson" w:date="2021-10-17T14:12:00Z">
         <w:r>
-          <w:delText xml:space="preserve">not </w:delText>
-        </w:r>
-      </w:del>
-      <w:r>
-        <w:t xml:space="preserve">have the ability to describe </w:t>
-      </w:r>
-      <w:ins w:id="13" w:author="Robert Hanson" w:date="2021-10-17T14:05:00Z">
-        <w:r>
-          <w:t xml:space="preserve">simple covalent and hydrogen bonds as well as </w:t>
-        </w:r>
-        <w:r>
-          <w:t xml:space="preserve">van </w:t>
-        </w:r>
-        <w:commentRangeStart w:id="14"/>
-        <w:commentRangeEnd w:id="14"/>
-        <w:r>
-          <w:rPr>
-            <w:rStyle w:val="CommentReference"/>
-          </w:rPr>
-          <w:commentReference w:id="14"/>
-        </w:r>
-        <w:r>
-          <w:t>der Waals interactions</w:t>
-        </w:r>
-        <w:r>
-          <w:t xml:space="preserve">, </w:t>
+          <w:t>, namely TOPOL_NET, TOPOL</w:t>
         </w:r>
       </w:ins>
-      <w:ins w:id="15" w:author="Robert Hanson" w:date="2021-10-17T14:06:00Z">
+      <w:ins w:id="11" w:author="Robert Hanson" w:date="2021-10-17T14:13:00Z">
         <w:r>
-          <w:t>it cannot be used to describe more nuanced bonding, such as halogen-halogen bonds</w:t>
+          <w:t>_NODE, TOPOL_LINK, and TOPOL_ATOM</w:t>
         </w:r>
       </w:ins>
-      <w:ins w:id="16" w:author="Robert Hanson" w:date="2021-10-17T14:07:00Z">
+      <w:ins w:id="12" w:author="Robert Hanson" w:date="2021-10-17T14:14:00Z">
         <w:r>
-          <w:t xml:space="preserve"> or other special bond types.</w:t>
+          <w:t>, and TOPOL_TILING</w:t>
         </w:r>
       </w:ins>
-      <w:del w:id="17" w:author="Robert Hanson" w:date="2021-10-17T13:57:00Z">
+      <w:r>
+        <w:t>. The</w:t>
+      </w:r>
+      <w:ins w:id="13" w:author="Robert Hanson" w:date="2021-10-17T14:14:00Z">
         <w:r>
-          <w:delText xml:space="preserve">a plethora of </w:delText>
-        </w:r>
-      </w:del>
-      <w:del w:id="18" w:author="Robert Hanson" w:date="2021-10-17T14:07:00Z">
-        <w:r>
-          <w:delText>non-valence intra- or intermolecular interactions (halogen and other spec</w:delText>
-        </w:r>
-        <w:r>
-          <w:delText>ial</w:delText>
-        </w:r>
-        <w:r>
-          <w:delText xml:space="preserve"> bond</w:delText>
-        </w:r>
-        <w:r>
-          <w:delText xml:space="preserve"> types</w:delText>
-        </w:r>
-      </w:del>
-      <w:del w:id="19" w:author="Robert Hanson" w:date="2021-10-17T13:58:00Z">
-        <w:r>
-          <w:delText xml:space="preserve">, </w:delText>
-        </w:r>
-      </w:del>
-      <w:del w:id="20" w:author="Robert Hanson" w:date="2021-10-17T13:59:00Z">
-        <w:r>
-          <w:delText xml:space="preserve">van </w:delText>
-        </w:r>
-        <w:commentRangeEnd w:id="7"/>
-        <w:r>
-          <w:rPr>
-            <w:rStyle w:val="CommentReference"/>
-          </w:rPr>
-          <w:commentReference w:id="7"/>
-        </w:r>
-        <w:r>
-          <w:delText>der Waals interactions</w:delText>
-        </w:r>
-      </w:del>
-      <w:del w:id="21" w:author="Robert Hanson" w:date="2021-10-17T13:58:00Z">
-        <w:r>
-          <w:delText xml:space="preserve">, </w:delText>
-        </w:r>
-        <w:r>
-          <w:rPr>
-            <w:i/>
-          </w:rPr>
-          <w:delText>etc</w:delText>
-        </w:r>
-        <w:r>
-          <w:delText>.)</w:delText>
-        </w:r>
-      </w:del>
-      <w:r>
-        <w:t>. Moreover, structures that contain polyatomic</w:t>
-      </w:r>
-      <w:r>
-        <w:t xml:space="preserve"> </w:t>
-      </w:r>
-      <w:r>
-        <w:rPr>
-          <w:i/>
-        </w:rPr>
-        <w:t>building units</w:t>
-      </w:r>
-      <w:r>
-        <w:t>, such as molecules, metal complex groups,</w:t>
-      </w:r>
-      <w:ins w:id="22" w:author="Robert Hanson" w:date="2021-10-17T14:08:00Z">
-        <w:r>
-          <w:t xml:space="preserve"> or</w:t>
+          <w:t>se</w:t>
         </w:r>
       </w:ins>
-      <w:del w:id="23" w:author="Robert Hanson" w:date="2021-10-17T14:08:00Z">
+      <w:r>
+        <w:t xml:space="preserve"> </w:t>
+      </w:r>
+      <w:ins w:id="14" w:author="Robert Hanson" w:date="2021-10-17T14:14:00Z">
         <w:r>
-          <w:delText xml:space="preserve"> </w:delText>
+          <w:t xml:space="preserve">five </w:t>
         </w:r>
-      </w:del>
-      <w:ins w:id="24" w:author="Robert Hanson" w:date="2021-10-17T13:59:00Z">
+      </w:ins>
+      <w:r>
+        <w:t>categories can be divided into two groups: (</w:t>
+      </w:r>
+      <w:proofErr w:type="spellStart"/>
+      <w:r>
+        <w:t>i</w:t>
+      </w:r>
+      <w:proofErr w:type="spellEnd"/>
+      <w:r>
+        <w:t>) descriptors of crystal structure connectivity</w:t>
+      </w:r>
+      <w:ins w:id="15" w:author="Robert Hanson" w:date="2021-10-17T14:15:00Z">
+        <w:r>
+          <w:t xml:space="preserve"> (TOPOL_NODE, TOPOL_LINK, and TOPOL_ATOM)</w:t>
+        </w:r>
+      </w:ins>
+      <w:r>
+        <w:t>, and (ii) descriptors of topological properties of a periodic net</w:t>
+      </w:r>
+      <w:ins w:id="16" w:author="Robert Hanson" w:date="2021-10-17T14:15:00Z">
+        <w:r>
+          <w:t xml:space="preserve"> (TOPOL_NET and TOPOL_TILING)</w:t>
+        </w:r>
+      </w:ins>
+      <w:r>
+        <w:t xml:space="preserve">. The descriptors of the first group can be </w:t>
+      </w:r>
+      <w:r>
+        <w:lastRenderedPageBreak/>
+        <w:t xml:space="preserve">computed directly from the initial crystallographic data; the descriptors of the second group are determined based on that connectivity information. Thus, the </w:t>
+      </w:r>
+      <w:proofErr w:type="spellStart"/>
+      <w:r>
+        <w:t>topoCIF</w:t>
+      </w:r>
+      <w:proofErr w:type="spellEnd"/>
+      <w:r>
+        <w:t xml:space="preserve"> dictionary enables one to generate two new levels of the crystal structure description: a connected net without any further detailing and a topological description of that connected net.</w:t>
+      </w:r>
+      <w:ins w:id="17" w:author="Robert Hanson" w:date="2021-10-17T14:16:00Z">
         <w:r>
           <w:t xml:space="preserve"> </w:t>
         </w:r>
       </w:ins>
       <w:r>
-        <w:t>clusters</w:t>
-      </w:r>
-      <w:del w:id="25" w:author="Robert Hanson" w:date="2021-10-17T13:59:00Z">
+        <w:t xml:space="preserve">Since the corresponding terminology is still under development, only conventional terms and descriptors defined by Delgado-Friedrichs &amp; O’Keeffe (2005) and </w:t>
+      </w:r>
+      <w:proofErr w:type="spellStart"/>
+      <w:r>
+        <w:t>Blatov</w:t>
+      </w:r>
+      <w:proofErr w:type="spellEnd"/>
+      <w:r>
+        <w:t xml:space="preserve"> </w:t>
+      </w:r>
+      <w:r>
+        <w:rPr>
+          <w:i/>
+        </w:rPr>
+        <w:t>et al</w:t>
+      </w:r>
+      <w:r>
+        <w:t>. (2010) are included. The TOPOL_ENTANGL category has been left empty until the terminology on entanglements gains consistency.</w:t>
+      </w:r>
+      <w:r>
+        <w:t xml:space="preserve"> </w:t>
+      </w:r>
+      <w:ins w:id="18" w:author="Robert Hanson" w:date="2021-10-17T14:17:00Z">
         <w:r>
-          <w:delText xml:space="preserve">, </w:delText>
-        </w:r>
-        <w:r>
-          <w:rPr>
-            <w:i/>
-          </w:rPr>
-          <w:delText>etc</w:delText>
-        </w:r>
-        <w:r>
-          <w:delText>.</w:delText>
-        </w:r>
-      </w:del>
-      <w:r>
-        <w:t xml:space="preserve">, can be simplified to </w:t>
-      </w:r>
-      <w:ins w:id="26" w:author="Robert Hanson" w:date="2021-10-17T14:07:00Z">
-        <w:r>
-          <w:t xml:space="preserve">form “nodes” and “links” of an </w:t>
+          <w:t xml:space="preserve">In addition, description of tiling is minimal in this first release of the dictionary. </w:t>
         </w:r>
       </w:ins>
-      <w:r>
-        <w:t>underly</w:t>
-      </w:r>
-      <w:del w:id="27" w:author="Robert Hanson" w:date="2021-10-17T14:07:00Z">
+      <w:ins w:id="19" w:author="Robert Hanson" w:date="2021-10-17T14:19:00Z">
         <w:r>
-          <w:delText>ing</w:delText>
-        </w:r>
-      </w:del>
-      <w:r>
-        <w:t xml:space="preserve"> net</w:t>
-      </w:r>
-      <w:del w:id="28" w:author="Robert Hanson" w:date="2021-10-17T14:07:00Z">
-        <w:r>
-          <w:delText>s</w:delText>
-        </w:r>
-      </w:del>
-      <w:r>
-        <w:t>, which bear</w:t>
-      </w:r>
-      <w:ins w:id="29" w:author="Robert Hanson" w:date="2021-10-17T14:10:00Z">
-        <w:r>
-          <w:t>s</w:t>
+          <w:t>The dictionary can be expanded in a future ver</w:t>
         </w:r>
       </w:ins>
       <w:r>
-        <w:t xml:space="preserve"> the general topological motif of these units</w:t>
-      </w:r>
-      <w:del w:id="30" w:author="Robert Hanson" w:date="2021-10-17T14:08:00Z">
+        <w:t>s</w:t>
+      </w:r>
+      <w:ins w:id="20" w:author="Robert Hanson" w:date="2021-10-17T14:19:00Z">
         <w:r>
-          <w:delText>, and these nets should also be formalized in an appropriate format</w:delText>
-        </w:r>
-      </w:del>
-      <w:r>
-        <w:t xml:space="preserve"> </w:t>
-      </w:r>
-      <w:r>
-        <w:t xml:space="preserve">(Alexandrov </w:t>
-      </w:r>
-      <w:r>
-        <w:rPr>
-          <w:i/>
-        </w:rPr>
-        <w:t>et al</w:t>
-      </w:r>
-      <w:r>
-        <w:t xml:space="preserve">. 2011; Bonneau </w:t>
-      </w:r>
-      <w:r>
-        <w:rPr>
-          <w:i/>
-        </w:rPr>
-        <w:t>et al.</w:t>
-      </w:r>
-      <w:r>
-        <w:t xml:space="preserve"> 2018; </w:t>
-      </w:r>
-      <w:r>
-        <w:t xml:space="preserve">Barthel </w:t>
-      </w:r>
-      <w:r>
-        <w:rPr>
-          <w:i/>
-        </w:rPr>
-        <w:t>et al.</w:t>
-      </w:r>
-      <w:r>
-        <w:t xml:space="preserve"> 2018; </w:t>
-      </w:r>
-      <w:r>
-        <w:t xml:space="preserve">Shevchenko &amp; </w:t>
-      </w:r>
-      <w:proofErr w:type="spellStart"/>
-      <w:r>
-        <w:t>Blatov</w:t>
-      </w:r>
-      <w:proofErr w:type="spellEnd"/>
-      <w:r>
-        <w:t>, 2021)</w:t>
-      </w:r>
-      <w:r>
-        <w:t>.</w:t>
-      </w:r>
-      <w:r>
-        <w:t xml:space="preserve"> The </w:t>
-      </w:r>
-      <w:proofErr w:type="spellStart"/>
-      <w:r>
-        <w:t>topoCIF</w:t>
-      </w:r>
-      <w:proofErr w:type="spellEnd"/>
-      <w:r>
-        <w:t xml:space="preserve"> dictionary </w:t>
-      </w:r>
-      <w:ins w:id="31" w:author="Robert Hanson" w:date="2021-10-17T14:01:00Z">
-        <w:r>
-          <w:t xml:space="preserve">introduces a </w:t>
+          <w:t>ion to provide a</w:t>
         </w:r>
       </w:ins>
-      <w:ins w:id="32" w:author="Robert Hanson" w:date="2021-10-17T14:03:00Z">
-        <w:r>
-          <w:t>stand</w:t>
-        </w:r>
-      </w:ins>
-      <w:ins w:id="33" w:author="Robert Hanson" w:date="2021-10-17T14:04:00Z">
-        <w:r>
-          <w:t xml:space="preserve">ard </w:t>
-        </w:r>
-      </w:ins>
-      <w:ins w:id="34" w:author="Robert Hanson" w:date="2021-10-17T14:01:00Z">
-        <w:r>
-          <w:t>CIF</w:t>
-        </w:r>
-      </w:ins>
-      <w:ins w:id="35" w:author="Robert Hanson" w:date="2021-10-17T14:04:00Z">
-        <w:r>
-          <w:t>-based description of</w:t>
-        </w:r>
-      </w:ins>
-      <w:ins w:id="36" w:author="Robert Hanson" w:date="2021-10-17T14:02:00Z">
-        <w:r>
-          <w:t xml:space="preserve"> </w:t>
-        </w:r>
-        <w:proofErr w:type="gramStart"/>
-        <w:r>
-          <w:t>all of</w:t>
-        </w:r>
-        <w:proofErr w:type="gramEnd"/>
-        <w:r>
-          <w:t xml:space="preserve"> these varied interactions </w:t>
-        </w:r>
-      </w:ins>
-      <w:ins w:id="37" w:author="Robert Hanson" w:date="2021-10-17T14:11:00Z">
-        <w:r>
-          <w:t xml:space="preserve">and net </w:t>
-        </w:r>
-      </w:ins>
-      <w:ins w:id="38" w:author="Robert Hanson" w:date="2021-10-17T14:03:00Z">
-        <w:r>
-          <w:t>topology</w:t>
-        </w:r>
-      </w:ins>
-      <w:ins w:id="39" w:author="Robert Hanson" w:date="2021-10-17T14:11:00Z">
-        <w:r>
-          <w:t>.</w:t>
-        </w:r>
-      </w:ins>
-      <w:del w:id="40" w:author="Robert Hanson" w:date="2021-10-17T14:01:00Z">
-        <w:r>
-          <w:delText>solve</w:delText>
-        </w:r>
-        <w:r>
-          <w:delText>s</w:delText>
-        </w:r>
-        <w:r>
-          <w:delText xml:space="preserve"> all</w:delText>
-        </w:r>
-      </w:del>
-      <w:del w:id="41" w:author="Robert Hanson" w:date="2021-10-17T14:02:00Z">
-        <w:r>
-          <w:delText xml:space="preserve"> of these issues</w:delText>
-        </w:r>
-      </w:del>
-      <w:del w:id="42" w:author="Robert Hanson" w:date="2021-10-17T14:11:00Z">
-        <w:r>
-          <w:delText>,</w:delText>
-        </w:r>
-        <w:r>
-          <w:delText xml:space="preserve"> </w:delText>
-        </w:r>
-      </w:del>
-      <w:del w:id="43" w:author="Robert Hanson" w:date="2021-10-17T14:04:00Z">
-        <w:r>
-          <w:delText xml:space="preserve">making the </w:delText>
-        </w:r>
-      </w:del>
-      <w:del w:id="44" w:author="Robert Hanson" w:date="2021-10-17T14:11:00Z">
-        <w:r>
-          <w:delText xml:space="preserve">exchange of </w:delText>
-        </w:r>
-      </w:del>
-      <w:del w:id="45" w:author="Robert Hanson" w:date="2021-10-17T14:09:00Z">
-        <w:r>
-          <w:delText xml:space="preserve">the </w:delText>
-        </w:r>
-      </w:del>
-      <w:del w:id="46" w:author="Robert Hanson" w:date="2021-10-17T14:11:00Z">
-        <w:r>
-          <w:delText>topological information</w:delText>
-        </w:r>
-      </w:del>
-      <w:del w:id="47" w:author="Robert Hanson" w:date="2021-10-17T14:09:00Z">
-        <w:r>
-          <w:delText xml:space="preserve"> easier</w:delText>
-        </w:r>
-      </w:del>
-      <w:del w:id="48" w:author="Robert Hanson" w:date="2021-10-17T14:11:00Z">
-        <w:r>
-          <w:delText>.</w:delText>
-        </w:r>
-      </w:del>
-      <w:r>
-        <w:t xml:space="preserve"> </w:t>
-      </w:r>
-      <w:r>
-        <w:t xml:space="preserve"> </w:t>
-      </w:r>
-    </w:p>
-    <w:p>
-      <w:pPr>
-        <w:rPr>
-          <w:b/>
-        </w:rPr>
-      </w:pPr>
-      <w:r>
-        <w:rPr>
-          <w:b/>
-        </w:rPr>
-        <w:t>2. Dictionary design considerations</w:t>
-      </w:r>
-    </w:p>
-    <w:p>
-      <w:r>
-        <w:rPr>
-          <w:b/>
-          <w:bCs/>
-        </w:rPr>
-        <w:t xml:space="preserve">2.1 Overall format </w:t>
-      </w:r>
-      <w:proofErr w:type="gramStart"/>
-      <w:r>
-        <w:t>The</w:t>
-      </w:r>
-      <w:proofErr w:type="gramEnd"/>
-      <w:r>
-        <w:t xml:space="preserve"> </w:t>
-      </w:r>
-      <w:proofErr w:type="spellStart"/>
-      <w:r>
-        <w:t>topoCIF</w:t>
-      </w:r>
-      <w:proofErr w:type="spellEnd"/>
-      <w:r>
-        <w:t xml:space="preserve"> dictionary can be expressed in either CIF 1 or CIF 2 format. Where there is a difference, it is in the use of CIF 2 lists for just a few data items. The discussion below lists the CIF 2 data keys</w:t>
-      </w:r>
-      <w:r>
-        <w:t xml:space="preserve">; </w:t>
-      </w:r>
-      <w:r>
-        <w:t>ⱡ</w:t>
-      </w:r>
-      <w:r>
-        <w:t xml:space="preserve"> indicates the availability of </w:t>
-      </w:r>
-      <w:r>
-        <w:t>CIF 1 equivalent</w:t>
-      </w:r>
-      <w:r>
-        <w:t>s</w:t>
-      </w:r>
-      <w:r>
-        <w:t xml:space="preserve">, </w:t>
-      </w:r>
-      <w:r>
-        <w:t xml:space="preserve">which are discussed </w:t>
-      </w:r>
-      <w:r>
-        <w:t xml:space="preserve">where appropriate.  </w:t>
-      </w:r>
-    </w:p>
-    <w:p/>
-    <w:p>
-      <w:pPr>
-        <w:rPr>
-          <w:b/>
-          <w:bCs/>
-        </w:rPr>
-      </w:pPr>
-      <w:r>
-        <w:rPr>
-          <w:b/>
-          <w:bCs/>
-        </w:rPr>
-        <w:t>2.</w:t>
-      </w:r>
-      <w:r>
-        <w:rPr>
-          <w:b/>
-          <w:bCs/>
-        </w:rPr>
-        <w:t>2</w:t>
-      </w:r>
-      <w:r>
-        <w:rPr>
-          <w:b/>
-          <w:bCs/>
-        </w:rPr>
-        <w:t xml:space="preserve"> Categories and scope</w:t>
-      </w:r>
-    </w:p>
-    <w:p>
-      <w:r>
-        <w:t xml:space="preserve">The </w:t>
-      </w:r>
-      <w:proofErr w:type="spellStart"/>
-      <w:r>
-        <w:t>topoCIF</w:t>
-      </w:r>
-      <w:proofErr w:type="spellEnd"/>
-      <w:r>
-        <w:t xml:space="preserve"> dictionary contains</w:t>
-      </w:r>
-      <w:ins w:id="49" w:author="Robert Hanson" w:date="2021-10-17T14:12:00Z">
-        <w:r>
-          <w:t xml:space="preserve"> f</w:t>
-        </w:r>
-      </w:ins>
-      <w:ins w:id="50" w:author="Robert Hanson" w:date="2021-10-17T14:14:00Z">
-        <w:r>
-          <w:t>ive</w:t>
-        </w:r>
-      </w:ins>
-      <w:ins w:id="51" w:author="Robert Hanson" w:date="2021-10-17T14:12:00Z">
-        <w:r>
-          <w:t xml:space="preserve"> new</w:t>
-        </w:r>
-      </w:ins>
-      <w:r>
-        <w:t xml:space="preserve"> categories for the description of connectivity and topological properties of periodic nets</w:t>
-      </w:r>
-      <w:ins w:id="52" w:author="Robert Hanson" w:date="2021-10-17T14:12:00Z">
-        <w:r>
-          <w:t>, namely TOPOL_NET, TOPOL</w:t>
-        </w:r>
-      </w:ins>
-      <w:ins w:id="53" w:author="Robert Hanson" w:date="2021-10-17T14:13:00Z">
-        <w:r>
-          <w:t>_NODE, TOPOL_LINK, and TOPOL_ATOM</w:t>
-        </w:r>
-      </w:ins>
-      <w:ins w:id="54" w:author="Robert Hanson" w:date="2021-10-17T14:14:00Z">
-        <w:r>
-          <w:t xml:space="preserve">, and </w:t>
-        </w:r>
-        <w:r>
-          <w:lastRenderedPageBreak/>
-          <w:t>TOPOL_TILING</w:t>
-        </w:r>
-      </w:ins>
-      <w:r>
-        <w:t>. The</w:t>
-      </w:r>
-      <w:ins w:id="55" w:author="Robert Hanson" w:date="2021-10-17T14:14:00Z">
-        <w:r>
-          <w:t>se</w:t>
-        </w:r>
-      </w:ins>
-      <w:r>
-        <w:t xml:space="preserve"> </w:t>
-      </w:r>
-      <w:ins w:id="56" w:author="Robert Hanson" w:date="2021-10-17T14:14:00Z">
-        <w:r>
-          <w:t xml:space="preserve">five </w:t>
-        </w:r>
-      </w:ins>
-      <w:r>
-        <w:t>categories can be divided into two groups: (</w:t>
-      </w:r>
-      <w:proofErr w:type="spellStart"/>
-      <w:r>
-        <w:t>i</w:t>
-      </w:r>
-      <w:proofErr w:type="spellEnd"/>
-      <w:r>
-        <w:t>) descriptors of crystal structure connectivity</w:t>
-      </w:r>
-      <w:ins w:id="57" w:author="Robert Hanson" w:date="2021-10-17T14:15:00Z">
-        <w:r>
-          <w:t xml:space="preserve"> (TOPOL_NODE, TOPOL_LINK, and TOPOL_ATOM)</w:t>
-        </w:r>
-      </w:ins>
-      <w:r>
-        <w:t>, and (ii) descriptors of topological properties of a periodic net</w:t>
-      </w:r>
-      <w:ins w:id="58" w:author="Robert Hanson" w:date="2021-10-17T14:15:00Z">
-        <w:r>
-          <w:t xml:space="preserve"> (TOPOL_NET and TOPOL_TILING)</w:t>
-        </w:r>
-      </w:ins>
-      <w:r>
-        <w:t xml:space="preserve">. The descriptors of the first group can be computed directly from the initial crystallographic data; the descriptors of the second group are determined based on that connectivity information. Thus, the </w:t>
-      </w:r>
-      <w:proofErr w:type="spellStart"/>
-      <w:r>
-        <w:t>topoCIF</w:t>
-      </w:r>
-      <w:proofErr w:type="spellEnd"/>
-      <w:r>
-        <w:t xml:space="preserve"> dictionary enables one to generate two new levels of the crystal structure description: a connected net without any further detailing and a topological description of that connected net.</w:t>
-      </w:r>
-      <w:ins w:id="59" w:author="Robert Hanson" w:date="2021-10-17T14:16:00Z">
-        <w:r>
-          <w:t xml:space="preserve"> </w:t>
-        </w:r>
-      </w:ins>
-      <w:r>
-        <w:t xml:space="preserve">Since the corresponding terminology is still under development, only conventional terms and descriptors defined by Delgado-Friedrichs &amp; O’Keeffe (2005) and </w:t>
-      </w:r>
-      <w:proofErr w:type="spellStart"/>
-      <w:r>
-        <w:t>Blatov</w:t>
-      </w:r>
-      <w:proofErr w:type="spellEnd"/>
-      <w:r>
-        <w:t xml:space="preserve"> </w:t>
-      </w:r>
-      <w:r>
-        <w:rPr>
-          <w:i/>
-        </w:rPr>
-        <w:t>et al</w:t>
-      </w:r>
-      <w:r>
-        <w:t>. (2010) are included. The TOPOL_ENTANGL category has been left empty until the terminology on entanglements gains consistency.</w:t>
-      </w:r>
-      <w:r>
-        <w:t xml:space="preserve"> </w:t>
-      </w:r>
-      <w:ins w:id="60" w:author="Robert Hanson" w:date="2021-10-17T14:17:00Z">
-        <w:r>
-          <w:t>In addition, description of tiling is</w:t>
-        </w:r>
-        <w:r>
-          <w:t xml:space="preserve"> minimal in this first release of the dictionary. </w:t>
-        </w:r>
-      </w:ins>
-      <w:ins w:id="61" w:author="Robert Hanson" w:date="2021-10-17T14:19:00Z">
-        <w:r>
-          <w:t xml:space="preserve">The dictionary can be expanded in a future </w:t>
-        </w:r>
-        <w:proofErr w:type="spellStart"/>
-        <w:r>
-          <w:t>vertion</w:t>
-        </w:r>
-        <w:proofErr w:type="spellEnd"/>
-        <w:r>
-          <w:t xml:space="preserve"> to provide a</w:t>
-        </w:r>
-      </w:ins>
-      <w:ins w:id="62" w:author="Robert Hanson" w:date="2021-10-17T14:17:00Z">
+      <w:ins w:id="21" w:author="Robert Hanson" w:date="2021-10-17T14:17:00Z">
         <w:r>
           <w:t xml:space="preserve"> more complete description of </w:t>
         </w:r>
       </w:ins>
-      <w:ins w:id="63" w:author="Robert Hanson" w:date="2021-10-17T14:18:00Z">
+      <w:ins w:id="22" w:author="Robert Hanson" w:date="2021-10-17T14:18:00Z">
         <w:r>
           <w:t>tiles and their faces and edges.</w:t>
         </w:r>
@@ -993,10 +726,10 @@
       <w:r>
         <w:t xml:space="preserve"> is the net of centroids of structural units. The edges of the net represent the links between these </w:t>
       </w:r>
-      <w:ins w:id="64" w:author="Robert Hanson" w:date="2021-10-17T14:20:00Z">
+      <w:ins w:id="23" w:author="Robert Hanson" w:date="2021-10-17T14:20:00Z">
         <w:r>
           <w:rPr>
-            <w:rPrChange w:id="65" w:author="Robert Hanson" w:date="2021-10-17T14:20:00Z">
+            <w:rPrChange w:id="24" w:author="Robert Hanson" w:date="2021-10-17T14:20:00Z">
               <w:rPr>
                 <w:i/>
                 <w:iCs/>
@@ -1052,7 +785,7 @@
       <w:r>
         <w:t xml:space="preserve"> if the underlying net coincides with the initial structure</w:t>
       </w:r>
-      <w:ins w:id="66" w:author="Robert Hanson" w:date="2021-10-17T14:21:00Z">
+      <w:ins w:id="25" w:author="Robert Hanson" w:date="2021-10-17T14:21:00Z">
         <w:r>
           <w:t>.</w:t>
         </w:r>
@@ -1060,12 +793,12 @@
       <w:r>
         <w:t xml:space="preserve"> (</w:t>
       </w:r>
-      <w:del w:id="67" w:author="Robert Hanson" w:date="2021-10-17T14:21:00Z">
+      <w:del w:id="26" w:author="Robert Hanson" w:date="2021-10-17T14:21:00Z">
         <w:r>
           <w:delText xml:space="preserve">that </w:delText>
         </w:r>
       </w:del>
-      <w:ins w:id="68" w:author="Robert Hanson" w:date="2021-10-17T14:21:00Z">
+      <w:ins w:id="27" w:author="Robert Hanson" w:date="2021-10-17T14:21:00Z">
         <w:r>
           <w:t>T</w:t>
         </w:r>
@@ -1076,7 +809,7 @@
       <w:r>
         <w:t>is,</w:t>
       </w:r>
-      <w:ins w:id="69" w:author="Robert Hanson" w:date="2021-10-17T14:21:00Z">
+      <w:ins w:id="28" w:author="Robert Hanson" w:date="2021-10-17T14:21:00Z">
         <w:r>
           <w:t xml:space="preserve"> if</w:t>
         </w:r>
@@ -1084,7 +817,7 @@
       <w:r>
         <w:t xml:space="preserve"> </w:t>
       </w:r>
-      <w:ins w:id="70" w:author="Robert Hanson" w:date="2021-10-17T14:21:00Z">
+      <w:ins w:id="29" w:author="Robert Hanson" w:date="2021-10-17T14:21:00Z">
         <w:r>
           <w:t xml:space="preserve">the building units include </w:t>
         </w:r>
@@ -1097,7 +830,7 @@
           <w:t xml:space="preserve"> the </w:t>
         </w:r>
       </w:ins>
-      <w:del w:id="71" w:author="Robert Hanson" w:date="2021-10-17T14:21:00Z">
+      <w:del w:id="30" w:author="Robert Hanson" w:date="2021-10-17T14:21:00Z">
         <w:r>
           <w:delText xml:space="preserve">maps all </w:delText>
         </w:r>
@@ -1105,7 +838,7 @@
       <w:r>
         <w:t xml:space="preserve">atoms </w:t>
       </w:r>
-      <w:ins w:id="72" w:author="Robert Hanson" w:date="2021-10-17T14:22:00Z">
+      <w:ins w:id="31" w:author="Robert Hanson" w:date="2021-10-17T14:22:00Z">
         <w:r>
           <w:t xml:space="preserve">described </w:t>
         </w:r>
@@ -1113,7 +846,7 @@
       <w:r>
         <w:t xml:space="preserve">in </w:t>
       </w:r>
-      <w:del w:id="73" w:author="Robert Hanson" w:date="2021-10-17T14:22:00Z">
+      <w:del w:id="32" w:author="Robert Hanson" w:date="2021-10-17T14:22:00Z">
         <w:r>
           <w:delText xml:space="preserve">the </w:delText>
         </w:r>
@@ -1121,7 +854,7 @@
       <w:r>
         <w:t>ATOM_SITE</w:t>
       </w:r>
-      <w:del w:id="74" w:author="Robert Hanson" w:date="2021-10-17T14:22:00Z">
+      <w:del w:id="33" w:author="Robert Hanson" w:date="2021-10-17T14:22:00Z">
         <w:r>
           <w:delText xml:space="preserve"> block</w:delText>
         </w:r>
@@ -1129,7 +862,7 @@
       <w:r>
         <w:t>)</w:t>
       </w:r>
-      <w:ins w:id="75" w:author="Robert Hanson" w:date="2021-10-17T14:22:00Z">
+      <w:ins w:id="34" w:author="Robert Hanson" w:date="2021-10-17T14:22:00Z">
         <w:r>
           <w:t xml:space="preserve">. Nets that do not include </w:t>
         </w:r>
@@ -1149,7 +882,7 @@
         <w:rPr>
           <w:i/>
           <w:iCs/>
-          <w:rPrChange w:id="76" w:author="Robert Hanson" w:date="2021-10-17T14:22:00Z">
+          <w:rPrChange w:id="35" w:author="Robert Hanson" w:date="2021-10-17T14:22:00Z">
             <w:rPr/>
           </w:rPrChange>
         </w:rPr>
@@ -1223,12 +956,12 @@
       <w:r>
         <w:t xml:space="preserve"> In the discussion below,</w:t>
       </w:r>
-      <w:ins w:id="77" w:author="Robert Hanson" w:date="2021-10-17T14:25:00Z">
+      <w:ins w:id="36" w:author="Robert Hanson" w:date="2021-10-17T14:25:00Z">
         <w:r>
           <w:t xml:space="preserve"> bold face </w:t>
         </w:r>
       </w:ins>
-      <w:del w:id="78" w:author="Robert Hanson" w:date="2021-10-17T14:25:00Z">
+      <w:del w:id="37" w:author="Robert Hanson" w:date="2021-10-17T14:25:00Z">
         <w:r>
           <w:delText xml:space="preserve"> bullet (∙) </w:delText>
         </w:r>
@@ -1236,7 +969,7 @@
       <w:r>
         <w:t xml:space="preserve">indicates the category key, </w:t>
       </w:r>
-      <w:del w:id="79" w:author="Robert Hanson" w:date="2021-10-17T14:25:00Z">
+      <w:del w:id="38" w:author="Robert Hanson" w:date="2021-10-17T14:25:00Z">
         <w:r>
           <w:delText xml:space="preserve">typically </w:delText>
         </w:r>
@@ -1244,12 +977,12 @@
       <w:r>
         <w:t>a</w:t>
       </w:r>
-      <w:ins w:id="80" w:author="Robert Hanson" w:date="2021-10-17T14:26:00Z">
+      <w:ins w:id="39" w:author="Robert Hanson" w:date="2021-10-17T14:26:00Z">
         <w:r>
           <w:t xml:space="preserve"> unique</w:t>
         </w:r>
       </w:ins>
-      <w:del w:id="81" w:author="Robert Hanson" w:date="2021-10-17T14:26:00Z">
+      <w:del w:id="40" w:author="Robert Hanson" w:date="2021-10-17T14:26:00Z">
         <w:r>
           <w:delText>n</w:delText>
         </w:r>
@@ -1262,12 +995,12 @@
       <w:r>
         <w:t>All topological data in the TOPOL category describe one or</w:t>
       </w:r>
-      <w:ins w:id="82" w:author="Robert Hanson" w:date="2021-10-17T14:27:00Z">
+      <w:ins w:id="41" w:author="Robert Hanson" w:date="2021-10-17T14:27:00Z">
         <w:r>
           <w:t xml:space="preserve"> more</w:t>
         </w:r>
       </w:ins>
-      <w:del w:id="83" w:author="Robert Hanson" w:date="2021-10-17T14:27:00Z">
+      <w:del w:id="42" w:author="Robert Hanson" w:date="2021-10-17T14:27:00Z">
         <w:r>
           <w:delText xml:space="preserve"> several possible</w:delText>
         </w:r>
@@ -1326,7 +1059,7 @@
       <w:r>
         <w:t>connectivity</w:t>
       </w:r>
-      <w:ins w:id="84" w:author="Robert Hanson" w:date="2021-10-17T14:27:00Z">
+      <w:ins w:id="43" w:author="Robert Hanson" w:date="2021-10-17T14:27:00Z">
         <w:r>
           <w:t xml:space="preserve"> without any specific reference to atoms</w:t>
         </w:r>
@@ -1447,9 +1180,8 @@
     </w:p>
     <w:p/>
     <w:p>
-      <w:ins w:id="85" w:author="Robert Hanson" w:date="2021-10-17T14:30:00Z">
+      <w:ins w:id="44" w:author="Robert Hanson" w:date="2021-10-17T14:30:00Z">
         <w:r>
-          <w:lastRenderedPageBreak/>
           <w:t xml:space="preserve">A </w:t>
         </w:r>
         <w:proofErr w:type="spellStart"/>
@@ -1458,7 +1190,7 @@
         </w:r>
       </w:ins>
       <w:proofErr w:type="spellEnd"/>
-      <w:ins w:id="86" w:author="Robert Hanson" w:date="2021-10-17T14:31:00Z">
+      <w:ins w:id="45" w:author="Robert Hanson" w:date="2021-10-17T14:31:00Z">
         <w:r>
           <w:t xml:space="preserve"> file can describe any number of nets. </w:t>
         </w:r>
@@ -1491,7 +1223,11 @@
         <w:t xml:space="preserve"> Note that</w:t>
       </w:r>
       <w:r>
-        <w:t xml:space="preserve"> since links refer to nodes, and TOPOL_ATOM items refer to nodes as well as links, any atom that is used in more than one net must be listed twice in TOPOL_ATOM, in each case referring to a different link or node. Note also that it is possible, depending upon the symmetry, for a given </w:t>
+        <w:t xml:space="preserve"> since links refer to nodes, and TOPOL_ATOM items refer to nodes as well as links, any atom that is used in more than one net </w:t>
+      </w:r>
+      <w:r>
+        <w:lastRenderedPageBreak/>
+        <w:t xml:space="preserve">must be listed twice in TOPOL_ATOM, in each case referring to a different link or node. Note also that it is possible, depending upon the symmetry, for a given </w:t>
       </w:r>
       <w:r>
         <w:t>“</w:t>
@@ -1594,38 +1330,35 @@
       <w:r>
         <w:t xml:space="preserve">he TOPOL_NODE </w:t>
       </w:r>
-      <w:ins w:id="87" w:author="Robert Hanson" w:date="2021-10-17T15:11:00Z">
+      <w:ins w:id="46" w:author="Robert Hanson" w:date="2021-10-17T15:11:00Z">
         <w:r>
           <w:t xml:space="preserve">category </w:t>
         </w:r>
         <w:r>
-          <w:t>describes the minimal number of nodes associated with the asymmetric unit that need to be defined</w:t>
+          <w:t>describes the minim</w:t>
         </w:r>
       </w:ins>
-      <w:ins w:id="88" w:author="Robert Hanson" w:date="2021-10-17T15:12:00Z">
+      <w:r>
+        <w:t>um</w:t>
+      </w:r>
+      <w:ins w:id="47" w:author="Robert Hanson" w:date="2021-10-17T15:11:00Z">
         <w:r>
-          <w:t xml:space="preserve"> </w:t>
-        </w:r>
-        <w:proofErr w:type="gramStart"/>
-        <w:r>
-          <w:t>in order for</w:t>
-        </w:r>
-        <w:proofErr w:type="gramEnd"/>
-        <w:r>
-          <w:t xml:space="preserve"> the application of symmetry operators to generate the full periodic net</w:t>
+          <w:t xml:space="preserve"> number of nodes associated with the asymmetric unit that need to be defined</w:t>
         </w:r>
       </w:ins>
-      <w:ins w:id="89" w:author="Robert Hanson" w:date="2021-10-17T15:13:00Z">
+      <w:ins w:id="48" w:author="Robert Hanson" w:date="2021-10-17T15:12:00Z">
+        <w:r>
+          <w:t xml:space="preserve"> in order for the application of symmetry operators to generate the full periodic net</w:t>
+        </w:r>
+      </w:ins>
+      <w:ins w:id="49" w:author="Robert Hanson" w:date="2021-10-17T15:13:00Z">
         <w:r>
           <w:t>.</w:t>
         </w:r>
       </w:ins>
-      <w:ins w:id="90" w:author="Robert Hanson" w:date="2021-10-17T15:11:00Z">
+      <w:ins w:id="50" w:author="Robert Hanson" w:date="2021-10-17T15:11:00Z">
         <w:r>
-          <w:t xml:space="preserve"> </w:t>
-        </w:r>
-        <w:r>
-          <w:t xml:space="preserve">The </w:t>
+          <w:t xml:space="preserve"> The </w:t>
         </w:r>
       </w:ins>
       <w:r>
@@ -1807,7 +1540,7 @@
         <w:rPr>
           <w:b/>
           <w:bCs/>
-          <w:rPrChange w:id="91" w:author="Robert Hanson" w:date="2021-10-17T14:25:00Z">
+          <w:rPrChange w:id="51" w:author="Robert Hanson" w:date="2021-10-17T14:25:00Z">
             <w:rPr/>
           </w:rPrChange>
         </w:rPr>
@@ -1816,7 +1549,7 @@
         <w:rPr>
           <w:b/>
           <w:bCs/>
-          <w:rPrChange w:id="92" w:author="Robert Hanson" w:date="2021-10-17T14:25:00Z">
+          <w:rPrChange w:id="52" w:author="Robert Hanson" w:date="2021-10-17T14:25:00Z">
             <w:rPr/>
           </w:rPrChange>
         </w:rPr>
@@ -2040,66 +1773,69 @@
       <w:r>
         <w:t xml:space="preserve">a required tag, as it is the category key, referenced by TOPOL_LINK and TOPOL_ATOM. Its integer value must be unique and typically the series starts with the value 1.  </w:t>
       </w:r>
-      <w:ins w:id="93" w:author="Robert Hanson" w:date="2021-10-17T15:16:00Z">
+      <w:ins w:id="53" w:author="Robert Hanson" w:date="2021-10-17T15:16:00Z">
         <w:r>
           <w:t>In fact</w:t>
         </w:r>
       </w:ins>
-      <w:ins w:id="94" w:author="Robert Hanson" w:date="2021-10-17T15:17:00Z">
+      <w:ins w:id="54" w:author="Robert Hanson" w:date="2021-10-17T15:17:00Z">
         <w:r>
           <w:t>,</w:t>
         </w:r>
       </w:ins>
-      <w:ins w:id="95" w:author="Robert Hanson" w:date="2021-10-17T15:16:00Z">
+      <w:ins w:id="55" w:author="Robert Hanson" w:date="2021-10-17T15:16:00Z">
         <w:r>
           <w:t xml:space="preserve"> in many cases, _topol_node.id is the only </w:t>
         </w:r>
       </w:ins>
-      <w:ins w:id="96" w:author="Robert Hanson" w:date="2021-10-17T15:17:00Z">
+      <w:ins w:id="56" w:author="Robert Hanson" w:date="2021-10-17T15:17:00Z">
         <w:r>
           <w:t xml:space="preserve">TOPOL_ATOM </w:t>
         </w:r>
       </w:ins>
-      <w:ins w:id="97" w:author="Robert Hanson" w:date="2021-10-17T15:16:00Z">
+      <w:ins w:id="57" w:author="Robert Hanson" w:date="2021-10-17T15:16:00Z">
         <w:r>
           <w:t xml:space="preserve">item necessary. </w:t>
         </w:r>
       </w:ins>
-      <w:ins w:id="98" w:author="Robert Hanson" w:date="2021-10-17T15:18:00Z">
+      <w:ins w:id="58" w:author="Robert Hanson" w:date="2021-10-17T15:18:00Z">
         <w:r>
           <w:t xml:space="preserve">(See, for example, Examples 1, 4, and 6.) </w:t>
         </w:r>
       </w:ins>
+      <w:r>
+        <w:t>The data items _</w:t>
+      </w:r>
+      <w:proofErr w:type="spellStart"/>
+      <w:r>
+        <w:t>topol_</w:t>
+      </w:r>
       <w:proofErr w:type="gramStart"/>
       <w:r>
-        <w:t>The</w:t>
+        <w:t>node.fract</w:t>
       </w:r>
       <w:proofErr w:type="gramEnd"/>
       <w:r>
-        <w:t xml:space="preserve"> data items _</w:t>
+        <w:t>_x</w:t>
+      </w:r>
+      <w:proofErr w:type="spellEnd"/>
+      <w:r>
+        <w:t>, _</w:t>
       </w:r>
       <w:proofErr w:type="spellStart"/>
       <w:r>
-        <w:t>topol_node.fract_x</w:t>
+        <w:t>topol_node.fract_y</w:t>
       </w:r>
       <w:proofErr w:type="spellEnd"/>
       <w:r>
-        <w:t>, _</w:t>
+        <w:t>, and _</w:t>
       </w:r>
       <w:proofErr w:type="spellStart"/>
       <w:r>
-        <w:t>topol_node.fract_y</w:t>
+        <w:t>topol_node.fract_z</w:t>
       </w:r>
       <w:proofErr w:type="spellEnd"/>
       <w:r>
-        <w:t>, and _</w:t>
-      </w:r>
-      <w:proofErr w:type="spellStart"/>
-      <w:r>
-        <w:t>topol_node.fract_z</w:t>
-      </w:r>
-      <w:proofErr w:type="spellEnd"/>
-      <w:r>
         <w:t xml:space="preserve"> are symmetry-transformed fractional coordinate</w:t>
       </w:r>
       <w:r>
@@ -2123,7 +1859,7 @@
       <w:r>
         <w:t>the node refers to a non-atomic position</w:t>
       </w:r>
-      <w:ins w:id="99" w:author="Robert Hanson" w:date="2021-10-17T15:14:00Z">
+      <w:ins w:id="59" w:author="Robert Hanson" w:date="2021-10-17T15:14:00Z">
         <w:r>
           <w:t xml:space="preserve"> that is not characterizable as a centroid</w:t>
         </w:r>
@@ -2260,7 +1996,7 @@
     </w:p>
     <w:p>
       <w:pPr>
-        <w:pPrChange w:id="100" w:author="Robert Hanson" w:date="2021-10-17T14:25:00Z">
+        <w:pPrChange w:id="60" w:author="Robert Hanson" w:date="2021-10-17T14:25:00Z">
           <w:pPr>
             <w:ind w:left="360"/>
           </w:pPr>
@@ -2272,7 +2008,7 @@
       <w:r>
         <w:t xml:space="preserve">category </w:t>
       </w:r>
-      <w:ins w:id="101" w:author="Robert Hanson" w:date="2021-10-17T15:41:00Z">
+      <w:ins w:id="61" w:author="Robert Hanson" w:date="2021-10-17T15:41:00Z">
         <w:r>
           <w:t xml:space="preserve">defines </w:t>
         </w:r>
@@ -2281,7 +2017,7 @@
           <w:t xml:space="preserve">all </w:t>
         </w:r>
       </w:ins>
-      <w:ins w:id="102" w:author="Robert Hanson" w:date="2021-10-17T15:42:00Z">
+      <w:ins w:id="62" w:author="Robert Hanson" w:date="2021-10-17T15:42:00Z">
         <w:r>
           <w:t>of</w:t>
         </w:r>
@@ -2290,17 +2026,17 @@
           <w:t xml:space="preserve"> the </w:t>
         </w:r>
       </w:ins>
-      <w:ins w:id="103" w:author="Robert Hanson" w:date="2021-10-17T15:41:00Z">
+      <w:ins w:id="63" w:author="Robert Hanson" w:date="2021-10-17T15:41:00Z">
         <w:r>
           <w:t xml:space="preserve">connectivity </w:t>
         </w:r>
       </w:ins>
-      <w:ins w:id="104" w:author="Robert Hanson" w:date="2021-10-17T15:42:00Z">
+      <w:ins w:id="64" w:author="Robert Hanson" w:date="2021-10-17T15:42:00Z">
         <w:r>
           <w:t xml:space="preserve">of the nodes and allows for the application of additional symmetry operations on </w:t>
         </w:r>
       </w:ins>
-      <w:ins w:id="105" w:author="Robert Hanson" w:date="2021-10-17T15:43:00Z">
+      <w:ins w:id="65" w:author="Robert Hanson" w:date="2021-10-17T15:43:00Z">
         <w:r>
           <w:t xml:space="preserve">the nodes defined in TOPOL_NODE and TOPOL_ATOM. </w:t>
         </w:r>
@@ -2311,12 +2047,12 @@
       <w:r>
         <w:t xml:space="preserve">category </w:t>
       </w:r>
-      <w:ins w:id="106" w:author="Robert Hanson" w:date="2021-10-17T15:43:00Z">
+      <w:ins w:id="66" w:author="Robert Hanson" w:date="2021-10-17T15:43:00Z">
         <w:r>
           <w:t>includes</w:t>
         </w:r>
       </w:ins>
-      <w:del w:id="107" w:author="Robert Hanson" w:date="2021-10-17T15:43:00Z">
+      <w:del w:id="67" w:author="Robert Hanson" w:date="2021-10-17T15:43:00Z">
         <w:r>
           <w:delText>requires</w:delText>
         </w:r>
@@ -2331,7 +2067,6 @@
         <w:ind w:left="720"/>
       </w:pPr>
       <w:r>
-        <w:lastRenderedPageBreak/>
         <w:t>_</w:t>
       </w:r>
       <w:proofErr w:type="spellStart"/>
@@ -2359,7 +2094,7 @@
         <w:rPr>
           <w:b/>
           <w:bCs/>
-          <w:rPrChange w:id="108" w:author="Robert Hanson" w:date="2021-10-17T14:25:00Z">
+          <w:rPrChange w:id="68" w:author="Robert Hanson" w:date="2021-10-17T14:25:00Z">
             <w:rPr/>
           </w:rPrChange>
         </w:rPr>
@@ -2368,7 +2103,7 @@
         <w:rPr>
           <w:b/>
           <w:bCs/>
-          <w:rPrChange w:id="109" w:author="Robert Hanson" w:date="2021-10-17T14:25:00Z">
+          <w:rPrChange w:id="69" w:author="Robert Hanson" w:date="2021-10-17T14:25:00Z">
             <w:rPr/>
           </w:rPrChange>
         </w:rPr>
@@ -2381,6 +2116,7 @@
         <w:ind w:left="720"/>
       </w:pPr>
       <w:r>
+        <w:lastRenderedPageBreak/>
         <w:t>_</w:t>
       </w:r>
       <w:proofErr w:type="spellStart"/>
@@ -2765,7 +2501,7 @@
           <w:color w:val="000000"/>
         </w:rPr>
       </w:pPr>
-      <w:ins w:id="110" w:author="Robert Hanson" w:date="2021-10-17T15:43:00Z">
+      <w:ins w:id="70" w:author="Robert Hanson" w:date="2021-10-17T15:43:00Z">
         <w:r>
           <w:t xml:space="preserve">The </w:t>
         </w:r>
@@ -2781,12 +2517,12 @@
       <w:r>
         <w:t xml:space="preserve"> .id </w:t>
       </w:r>
-      <w:ins w:id="111" w:author="Robert Hanson" w:date="2021-10-17T15:43:00Z">
+      <w:ins w:id="71" w:author="Robert Hanson" w:date="2021-10-17T15:43:00Z">
         <w:r>
           <w:t>it</w:t>
         </w:r>
       </w:ins>
-      <w:ins w:id="112" w:author="Robert Hanson" w:date="2021-10-17T15:44:00Z">
+      <w:ins w:id="72" w:author="Robert Hanson" w:date="2021-10-17T15:44:00Z">
         <w:r>
           <w:t xml:space="preserve">em </w:t>
         </w:r>
@@ -3123,12 +2859,12 @@
     <w:p/>
     <w:p>
       <w:r>
-        <w:lastRenderedPageBreak/>
         <w:t>TOPOL_ATOM</w:t>
       </w:r>
     </w:p>
     <w:p>
       <w:r>
+        <w:lastRenderedPageBreak/>
         <w:t>The TOPOL_ATOM category correlates atoms from ATOM_SITE to nodes and links. This correlation allows the definition of a node that</w:t>
       </w:r>
       <w:r>
@@ -3229,12 +2965,12 @@
       <w:r>
         <w:t>of nodes and links, and TOPOL_ATOM, TOPOL_NODE, and TOPOL_</w:t>
       </w:r>
-      <w:del w:id="113" w:author="Robert Hanson" w:date="2021-10-17T15:20:00Z">
+      <w:del w:id="73" w:author="Robert Hanson" w:date="2021-10-17T15:20:00Z">
         <w:r>
           <w:delText xml:space="preserve">NET </w:delText>
         </w:r>
       </w:del>
-      <w:ins w:id="114" w:author="Robert Hanson" w:date="2021-10-17T15:20:00Z">
+      <w:ins w:id="74" w:author="Robert Hanson" w:date="2021-10-17T15:20:00Z">
         <w:r>
           <w:t>LINK</w:t>
         </w:r>
@@ -3248,12 +2984,12 @@
       <w:r>
         <w:t xml:space="preserve"> of </w:t>
       </w:r>
-      <w:ins w:id="115" w:author="Robert Hanson" w:date="2021-10-17T15:20:00Z">
+      <w:ins w:id="75" w:author="Robert Hanson" w:date="2021-10-17T15:20:00Z">
         <w:r>
           <w:t>a</w:t>
         </w:r>
       </w:ins>
-      <w:del w:id="116" w:author="Robert Hanson" w:date="2021-10-17T15:20:00Z">
+      <w:del w:id="76" w:author="Robert Hanson" w:date="2021-10-17T15:20:00Z">
         <w:r>
           <w:delText>the underlying</w:delText>
         </w:r>
@@ -3264,7 +3000,7 @@
       <w:r>
         <w:t xml:space="preserve"> The TOPOL_ATOM category is quite simple</w:t>
       </w:r>
-      <w:ins w:id="117" w:author="Robert Hanson" w:date="2021-10-17T15:20:00Z">
+      <w:ins w:id="77" w:author="Robert Hanson" w:date="2021-10-17T15:20:00Z">
         <w:r>
           <w:t>, just</w:t>
         </w:r>
@@ -3366,7 +3102,7 @@
         <w:rPr>
           <w:b/>
           <w:bCs/>
-          <w:rPrChange w:id="118" w:author="Robert Hanson" w:date="2021-10-17T14:26:00Z">
+          <w:rPrChange w:id="78" w:author="Robert Hanson" w:date="2021-10-17T14:26:00Z">
             <w:rPr/>
           </w:rPrChange>
         </w:rPr>
@@ -3375,7 +3111,7 @@
         <w:rPr>
           <w:b/>
           <w:bCs/>
-          <w:rPrChange w:id="119" w:author="Robert Hanson" w:date="2021-10-17T14:26:00Z">
+          <w:rPrChange w:id="79" w:author="Robert Hanson" w:date="2021-10-17T14:26:00Z">
             <w:rPr/>
           </w:rPrChange>
         </w:rPr>
@@ -3554,7 +3290,7 @@
     </w:p>
     <w:p/>
     <w:p>
-      <w:ins w:id="120" w:author="Robert Hanson" w:date="2021-10-17T15:44:00Z">
+      <w:ins w:id="80" w:author="Robert Hanson" w:date="2021-10-17T15:44:00Z">
         <w:r>
           <w:t xml:space="preserve">The </w:t>
         </w:r>
@@ -3570,7 +3306,7 @@
       <w:r>
         <w:t xml:space="preserve"> .id </w:t>
       </w:r>
-      <w:ins w:id="121" w:author="Robert Hanson" w:date="2021-10-17T15:44:00Z">
+      <w:ins w:id="81" w:author="Robert Hanson" w:date="2021-10-17T15:44:00Z">
         <w:r>
           <w:t xml:space="preserve">data item </w:t>
         </w:r>
@@ -3578,7 +3314,7 @@
       <w:r>
         <w:t>is required</w:t>
       </w:r>
-      <w:ins w:id="122" w:author="Robert Hanson" w:date="2021-10-17T15:21:00Z">
+      <w:ins w:id="82" w:author="Robert Hanson" w:date="2021-10-17T15:21:00Z">
         <w:r>
           <w:t xml:space="preserve"> (even if it is not referenced)</w:t>
         </w:r>
@@ -3592,7 +3328,7 @@
         </w:rPr>
         <w:t>category key</w:t>
       </w:r>
-      <w:ins w:id="123" w:author="Robert Hanson" w:date="2021-10-17T15:53:00Z">
+      <w:ins w:id="83" w:author="Robert Hanson" w:date="2021-10-17T15:53:00Z">
         <w:r>
           <w:rPr>
             <w:color w:val="000000"/>
@@ -3870,50 +3606,47 @@
       <w:r>
         <w:t xml:space="preserve"> TOPOL_NET loop. </w:t>
       </w:r>
-      <w:ins w:id="124" w:author="Robert Hanson" w:date="2021-10-17T15:24:00Z">
+      <w:ins w:id="84" w:author="Robert Hanson" w:date="2021-10-17T15:24:00Z">
         <w:r>
-          <w:t xml:space="preserve">If there is only one net, and </w:t>
-        </w:r>
-        <w:r>
-          <w:t xml:space="preserve">that net has no </w:t>
+          <w:t xml:space="preserve">If there is only one net, and that net has no </w:t>
         </w:r>
       </w:ins>
-      <w:ins w:id="125" w:author="Robert Hanson" w:date="2021-10-17T15:25:00Z">
+      <w:ins w:id="85" w:author="Robert Hanson" w:date="2021-10-17T15:25:00Z">
         <w:r>
           <w:t xml:space="preserve">data items of note, the TOPOL_NET category </w:t>
         </w:r>
       </w:ins>
-      <w:ins w:id="126" w:author="Robert Hanson" w:date="2021-10-17T15:44:00Z">
+      <w:ins w:id="86" w:author="Robert Hanson" w:date="2021-10-17T15:44:00Z">
         <w:r>
           <w:t xml:space="preserve">may </w:t>
         </w:r>
       </w:ins>
-      <w:ins w:id="127" w:author="Robert Hanson" w:date="2021-10-17T15:25:00Z">
+      <w:ins w:id="87" w:author="Robert Hanson" w:date="2021-10-17T15:25:00Z">
         <w:r>
           <w:t>be omitted</w:t>
         </w:r>
       </w:ins>
-      <w:ins w:id="128" w:author="Robert Hanson" w:date="2021-10-17T15:53:00Z">
+      <w:ins w:id="88" w:author="Robert Hanson" w:date="2021-10-17T15:53:00Z">
         <w:r>
           <w:t>, provided it is not referenced in TOPOL_NODE</w:t>
         </w:r>
       </w:ins>
-      <w:ins w:id="129" w:author="Robert Hanson" w:date="2021-10-17T15:25:00Z">
+      <w:ins w:id="89" w:author="Robert Hanson" w:date="2021-10-17T15:25:00Z">
         <w:r>
           <w:t>. However, if a net has defined characteristics</w:t>
         </w:r>
       </w:ins>
-      <w:ins w:id="130" w:author="Robert Hanson" w:date="2021-10-17T15:54:00Z">
+      <w:ins w:id="90" w:author="Robert Hanson" w:date="2021-10-17T15:54:00Z">
         <w:r>
           <w:t>, or if it is referenced,</w:t>
         </w:r>
       </w:ins>
-      <w:ins w:id="131" w:author="Robert Hanson" w:date="2021-10-17T15:25:00Z">
+      <w:ins w:id="91" w:author="Robert Hanson" w:date="2021-10-17T15:25:00Z">
         <w:r>
           <w:t xml:space="preserve"> or i</w:t>
         </w:r>
       </w:ins>
-      <w:del w:id="132" w:author="Robert Hanson" w:date="2021-10-17T15:25:00Z">
+      <w:del w:id="92" w:author="Robert Hanson" w:date="2021-10-17T15:25:00Z">
         <w:r>
           <w:delText>I</w:delText>
         </w:r>
@@ -3921,7 +3654,7 @@
       <w:r>
         <w:t>f several nets are described</w:t>
       </w:r>
-      <w:del w:id="133" w:author="Robert Hanson" w:date="2021-10-17T15:26:00Z">
+      <w:del w:id="93" w:author="Robert Hanson" w:date="2021-10-17T15:26:00Z">
         <w:r>
           <w:delText xml:space="preserve">, </w:delText>
         </w:r>
@@ -3971,7 +3704,7 @@
         <w:rPr>
           <w:b/>
           <w:bCs/>
-          <w:rPrChange w:id="134" w:author="Robert Hanson" w:date="2021-10-17T14:26:00Z">
+          <w:rPrChange w:id="94" w:author="Robert Hanson" w:date="2021-10-17T14:26:00Z">
             <w:rPr/>
           </w:rPrChange>
         </w:rPr>
@@ -3980,7 +3713,7 @@
         <w:rPr>
           <w:b/>
           <w:bCs/>
-          <w:rPrChange w:id="135" w:author="Robert Hanson" w:date="2021-10-17T14:26:00Z">
+          <w:rPrChange w:id="95" w:author="Robert Hanson" w:date="2021-10-17T14:26:00Z">
             <w:rPr/>
           </w:rPrChange>
         </w:rPr>
@@ -3991,7 +3724,7 @@
           <w:b/>
           <w:bCs/>
           <w:color w:val="000000"/>
-          <w:rPrChange w:id="136" w:author="Robert Hanson" w:date="2021-10-17T14:26:00Z">
+          <w:rPrChange w:id="96" w:author="Robert Hanson" w:date="2021-10-17T14:26:00Z">
             <w:rPr>
               <w:color w:val="000000"/>
             </w:rPr>
@@ -4003,7 +3736,7 @@
         <w:rPr>
           <w:b/>
           <w:bCs/>
-          <w:rPrChange w:id="137" w:author="Robert Hanson" w:date="2021-10-17T14:26:00Z">
+          <w:rPrChange w:id="97" w:author="Robert Hanson" w:date="2021-10-17T14:26:00Z">
             <w:rPr/>
           </w:rPrChange>
         </w:rPr>
@@ -4121,7 +3854,6 @@
         <w:ind w:left="360"/>
       </w:pPr>
       <w:r>
-        <w:lastRenderedPageBreak/>
         <w:t>_</w:t>
       </w:r>
       <w:proofErr w:type="spellStart"/>
@@ -4174,6 +3906,7 @@
         <w:ind w:left="360"/>
       </w:pPr>
       <w:r>
+        <w:lastRenderedPageBreak/>
         <w:t>_</w:t>
       </w:r>
       <w:proofErr w:type="spellStart"/>
@@ -4307,7 +4040,7 @@
       <w:r>
         <w:t xml:space="preserve"> or the net is to be</w:t>
       </w:r>
-      <w:ins w:id="138" w:author="Robert Hanson" w:date="2021-10-17T15:54:00Z">
+      <w:ins w:id="98" w:author="Robert Hanson" w:date="2021-10-17T15:54:00Z">
         <w:r>
           <w:t xml:space="preserve"> </w:t>
         </w:r>
@@ -4970,10 +4703,7 @@
       </w:r>
       <w:proofErr w:type="spellEnd"/>
       <w:r>
-        <w:t>) and number</w:t>
-      </w:r>
-      <w:r>
-        <w:t xml:space="preserve"> of </w:t>
+        <w:t xml:space="preserve">) and number of </w:t>
       </w:r>
       <w:r>
         <w:t xml:space="preserve">unconnected </w:t>
@@ -5005,13 +4735,13 @@
       <w:r>
         <w:t xml:space="preserve">entry </w:t>
       </w:r>
-      <w:commentRangeStart w:id="139"/>
-      <w:commentRangeEnd w:id="139"/>
+      <w:commentRangeStart w:id="99"/>
+      <w:commentRangeEnd w:id="99"/>
       <w:r>
         <w:rPr>
           <w:rStyle w:val="CommentReference"/>
         </w:rPr>
-        <w:commentReference w:id="139"/>
+        <w:commentReference w:id="99"/>
       </w:r>
       <w:r>
         <w:t xml:space="preserve"> (_</w:t>
@@ -7670,7 +7400,7 @@
               </w:rPr>
               <w:t>The atomic net consists of Li, C, O, and Co atoms, while the underlying net is built from three kinds of nodes: Li and Co atoms and carbonyl (CO) ligand</w:t>
             </w:r>
-            <w:ins w:id="140" w:author="Robert Hanson" w:date="2021-10-17T15:29:00Z">
+            <w:ins w:id="100" w:author="Robert Hanson" w:date="2021-10-17T15:29:00Z">
               <w:r>
                 <w:rPr>
                   <w:i/>
@@ -7678,7 +7408,7 @@
                 <w:t xml:space="preserve">, which </w:t>
               </w:r>
             </w:ins>
-            <w:del w:id="141" w:author="Robert Hanson" w:date="2021-10-17T15:29:00Z">
+            <w:del w:id="101" w:author="Robert Hanson" w:date="2021-10-17T15:29:00Z">
               <w:r>
                 <w:rPr>
                   <w:i/>
@@ -7692,7 +7422,7 @@
               </w:rPr>
               <w:t xml:space="preserve">are labeled </w:t>
             </w:r>
-            <w:del w:id="142" w:author="Robert Hanson" w:date="2021-10-17T15:29:00Z">
+            <w:del w:id="102" w:author="Robert Hanson" w:date="2021-10-17T15:29:00Z">
               <w:r>
                 <w:rPr>
                   <w:i/>
@@ -7706,7 +7436,7 @@
               </w:rPr>
               <w:t xml:space="preserve">ZA1, ZC1, and ZB1, respectively. Two possible </w:t>
             </w:r>
-            <w:ins w:id="143" w:author="Robert Hanson" w:date="2021-10-17T15:31:00Z">
+            <w:ins w:id="103" w:author="Robert Hanson" w:date="2021-10-17T15:31:00Z">
               <w:r>
                 <w:rPr>
                   <w:i/>
@@ -7714,7 +7444,7 @@
                 <w:t>options for describing the nodes</w:t>
               </w:r>
             </w:ins>
-            <w:del w:id="144" w:author="Robert Hanson" w:date="2021-10-17T15:31:00Z">
+            <w:del w:id="104" w:author="Robert Hanson" w:date="2021-10-17T15:31:00Z">
               <w:r>
                 <w:rPr>
                   <w:i/>
@@ -7726,23 +7456,9 @@
               <w:rPr>
                 <w:i/>
               </w:rPr>
-              <w:t xml:space="preserve"> </w:t>
-            </w:r>
-            <w:proofErr w:type="spellStart"/>
-            <w:r>
-              <w:rPr>
-                <w:i/>
-              </w:rPr>
-              <w:t>are</w:t>
-            </w:r>
-            <w:proofErr w:type="spellEnd"/>
-            <w:r>
-              <w:rPr>
-                <w:i/>
-              </w:rPr>
-              <w:t xml:space="preserve"> shown: the coordinates of ZA1 are specified by a reference (from TOPOL_ATOM) to the Li1 atom, while the coordinates of ZC1 are specified explicitly</w:t>
-            </w:r>
-            <w:ins w:id="145" w:author="Robert Hanson" w:date="2021-10-17T15:31:00Z">
+              <w:t xml:space="preserve"> are shown: the coordinates of ZA1 are specified by a reference (from TOPOL_ATOM) to the Li1 atom, while the coordinates of ZC1 are specified explicitly</w:t>
+            </w:r>
+            <w:ins w:id="105" w:author="Robert Hanson" w:date="2021-10-17T15:31:00Z">
               <w:r>
                 <w:rPr>
                   <w:i/>
@@ -7750,7 +7466,7 @@
                 <w:t>, because a point</w:t>
               </w:r>
             </w:ins>
-            <w:ins w:id="146" w:author="Robert Hanson" w:date="2021-10-17T15:32:00Z">
+            <w:ins w:id="106" w:author="Robert Hanson" w:date="2021-10-17T15:32:00Z">
               <w:r>
                 <w:rPr>
                   <w:i/>
@@ -28228,8 +27944,8 @@
       </w:r>
     </w:p>
     <w:p>
-      <w:bookmarkStart w:id="147" w:name="_heading=h.gjdgxs" w:colFirst="0" w:colLast="0"/>
-      <w:bookmarkEnd w:id="147"/>
+      <w:bookmarkStart w:id="107" w:name="_heading=h.gjdgxs" w:colFirst="0" w:colLast="0"/>
+      <w:bookmarkEnd w:id="107"/>
       <w:r>
         <w:t xml:space="preserve">Bonneau, C., O’Keeffe, M., </w:t>
       </w:r>
@@ -28336,8 +28052,8 @@
       </w:r>
     </w:p>
     <w:p>
-      <w:bookmarkStart w:id="148" w:name="_heading=h.30j0zll" w:colFirst="0" w:colLast="0"/>
-      <w:bookmarkEnd w:id="148"/>
+      <w:bookmarkStart w:id="108" w:name="_heading=h.30j0zll" w:colFirst="0" w:colLast="0"/>
+      <w:bookmarkEnd w:id="108"/>
       <w:r>
         <w:t xml:space="preserve">Delgado-Friedrichs, O. &amp; O’Keeffe, M. (2005). </w:t>
       </w:r>
@@ -28676,39 +28392,7 @@
       </w:r>
     </w:p>
   </w:comment>
-  <w:comment w:id="14" w:author="Robert Hanson" w:date="2021-10-17T11:57:00Z" w:initials="RH">
-    <w:p>
-      <w:pPr>
-        <w:pStyle w:val="CommentText"/>
-      </w:pPr>
-      <w:r>
-        <w:rPr>
-          <w:rStyle w:val="CommentReference"/>
-        </w:rPr>
-        <w:annotationRef/>
-      </w:r>
-      <w:r>
-        <w:t>Fixed for HBOND re Antanas's note of 2021.10.03</w:t>
-      </w:r>
-    </w:p>
-  </w:comment>
-  <w:comment w:id="7" w:author="Robert Hanson" w:date="2021-10-17T11:57:00Z" w:initials="RH">
-    <w:p>
-      <w:pPr>
-        <w:pStyle w:val="CommentText"/>
-      </w:pPr>
-      <w:r>
-        <w:rPr>
-          <w:rStyle w:val="CommentReference"/>
-        </w:rPr>
-        <w:annotationRef/>
-      </w:r>
-      <w:r>
-        <w:t>Fixed for HBOND re Antanas's note of 2021.10.03</w:t>
-      </w:r>
-    </w:p>
-  </w:comment>
-  <w:comment w:id="139" w:author="Robert Hanson" w:date="2021-10-17T14:53:00Z" w:initials="RH">
+  <w:comment w:id="99" w:author="Robert Hanson" w:date="2021-10-17T14:53:00Z" w:initials="RH">
     <w:p>
       <w:pPr>
         <w:pStyle w:val="CommentText"/>
@@ -28730,8 +28414,6 @@
 <file path=word/commentsExtended.xml><?xml version="1.0" encoding="utf-8"?>
 <w15:commentsEx xmlns:wpc="http://schemas.microsoft.com/office/word/2010/wordprocessingCanvas" xmlns:cx="http://schemas.microsoft.com/office/drawing/2014/chartex" xmlns:cx1="http://schemas.microsoft.com/office/drawing/2015/9/8/chartex" xmlns:cx2="http://schemas.microsoft.com/office/drawing/2015/10/21/chartex" xmlns:cx3="http://schemas.microsoft.com/office/drawing/2016/5/9/chartex" xmlns:cx4="http://schemas.microsoft.com/office/drawing/2016/5/10/chartex" xmlns:cx5="http://schemas.microsoft.com/office/drawing/2016/5/11/chartex" xmlns:cx6="http://schemas.microsoft.com/office/drawing/2016/5/12/chartex" xmlns:cx7="http://schemas.microsoft.com/office/drawing/2016/5/13/chartex" xmlns:cx8="http://schemas.microsoft.com/office/drawing/2016/5/14/chartex" xmlns:mc="http://schemas.openxmlformats.org/markup-compatibility/2006" xmlns:aink="http://schemas.microsoft.com/office/drawing/2016/ink" xmlns:am3d="http://schemas.microsoft.com/office/drawing/2017/model3d" xmlns:o="urn:schemas-microsoft-com:office:office" xmlns:r="http://schemas.openxmlformats.org/officeDocument/2006/relationships" xmlns:m="http://schemas.openxmlformats.org/officeDocument/2006/math" xmlns:v="urn:schemas-microsoft-com:vml" xmlns:wp14="http://schemas.microsoft.com/office/word/2010/wordprocessingDrawing" xmlns:wp="http://schemas.openxmlformats.org/drawingml/2006/wordprocessingDrawing" xmlns:w10="urn:schemas-microsoft-com:office:word" xmlns:w="http://schemas.openxmlformats.org/wordprocessingml/2006/main" xmlns:w14="http://schemas.microsoft.com/office/word/2010/wordml" xmlns:w15="http://schemas.microsoft.com/office/word/2012/wordml" xmlns:w16cex="http://schemas.microsoft.com/office/word/2018/wordml/cex" xmlns:w16cid="http://schemas.microsoft.com/office/word/2016/wordml/cid" xmlns:w16="http://schemas.microsoft.com/office/word/2018/wordml" xmlns:w16sdtdh="http://schemas.microsoft.com/office/word/2020/wordml/sdtdatahash" xmlns:w16se="http://schemas.microsoft.com/office/word/2015/wordml/symex" xmlns:wpg="http://schemas.microsoft.com/office/word/2010/wordprocessingGroup" xmlns:wpi="http://schemas.microsoft.com/office/word/2010/wordprocessingInk" xmlns:wne="http://schemas.microsoft.com/office/word/2006/wordml" xmlns:wps="http://schemas.microsoft.com/office/word/2010/wordprocessingShape" mc:Ignorable="w14 w15 w16se w16cid w16 w16cex w16sdtdh wp14">
   <w15:commentEx w15:paraId="75B89F1B" w15:done="0"/>
-  <w15:commentEx w15:paraId="4925DD4E" w15:done="0"/>
-  <w15:commentEx w15:paraId="5665E4E7" w15:done="0"/>
   <w15:commentEx w15:paraId="458D6B6F" w15:done="0"/>
 </w15:commentsEx>
 </file>
@@ -28739,8 +28421,6 @@
 <file path=word/commentsExtensible.xml><?xml version="1.0" encoding="utf-8"?>
 <w16cex:commentsExtensible xmlns:wpc="http://schemas.microsoft.com/office/word/2010/wordprocessingCanvas" xmlns:cx="http://schemas.microsoft.com/office/drawing/2014/chartex" xmlns:cx1="http://schemas.microsoft.com/office/drawing/2015/9/8/chartex" xmlns:cx2="http://schemas.microsoft.com/office/drawing/2015/10/21/chartex" xmlns:cx3="http://schemas.microsoft.com/office/drawing/2016/5/9/chartex" xmlns:cx4="http://schemas.microsoft.com/office/drawing/2016/5/10/chartex" xmlns:cx5="http://schemas.microsoft.com/office/drawing/2016/5/11/chartex" xmlns:cx6="http://schemas.microsoft.com/office/drawing/2016/5/12/chartex" xmlns:cx7="http://schemas.microsoft.com/office/drawing/2016/5/13/chartex" xmlns:cx8="http://schemas.microsoft.com/office/drawing/2016/5/14/chartex" xmlns:mc="http://schemas.openxmlformats.org/markup-compatibility/2006" xmlns:aink="http://schemas.microsoft.com/office/drawing/2016/ink" xmlns:am3d="http://schemas.microsoft.com/office/drawing/2017/model3d" xmlns:o="urn:schemas-microsoft-com:office:office" xmlns:r="http://schemas.openxmlformats.org/officeDocument/2006/relationships" xmlns:m="http://schemas.openxmlformats.org/officeDocument/2006/math" xmlns:v="urn:schemas-microsoft-com:vml" xmlns:wp14="http://schemas.microsoft.com/office/word/2010/wordprocessingDrawing" xmlns:wp="http://schemas.openxmlformats.org/drawingml/2006/wordprocessingDrawing" xmlns:w10="urn:schemas-microsoft-com:office:word" xmlns:w="http://schemas.openxmlformats.org/wordprocessingml/2006/main" xmlns:w14="http://schemas.microsoft.com/office/word/2010/wordml" xmlns:w15="http://schemas.microsoft.com/office/word/2012/wordml" xmlns:w16cex="http://schemas.microsoft.com/office/word/2018/wordml/cex" xmlns:w16cid="http://schemas.microsoft.com/office/word/2016/wordml/cid" xmlns:w16="http://schemas.microsoft.com/office/word/2018/wordml" xmlns:w16sdtdh="http://schemas.microsoft.com/office/word/2020/wordml/sdtdatahash" xmlns:w16se="http://schemas.microsoft.com/office/word/2015/wordml/symex" xmlns:wpg="http://schemas.microsoft.com/office/word/2010/wordprocessingGroup" xmlns:wpi="http://schemas.microsoft.com/office/word/2010/wordprocessingInk" xmlns:wne="http://schemas.microsoft.com/office/word/2006/wordml" xmlns:wps="http://schemas.microsoft.com/office/word/2010/wordprocessingShape" mc:Ignorable="w14 w15 w16se w16cid w16 w16cex w16sdtdh wp14">
   <w16cex:commentExtensible w16cex:durableId="2516B050" w16cex:dateUtc="2021-10-17T19:23:00Z"/>
-  <w16cex:commentExtensible w16cex:durableId="2516AABC" w16cex:dateUtc="2021-10-17T16:57:00Z"/>
-  <w16cex:commentExtensible w16cex:durableId="25168E43" w16cex:dateUtc="2021-10-17T16:57:00Z"/>
   <w16cex:commentExtensible w16cex:durableId="2516B752" w16cex:dateUtc="2021-10-17T19:53:00Z"/>
 </w16cex:commentsExtensible>
 </file>
@@ -28748,8 +28428,6 @@
 <file path=word/commentsIds.xml><?xml version="1.0" encoding="utf-8"?>
 <w16cid:commentsIds xmlns:wpc="http://schemas.microsoft.com/office/word/2010/wordprocessingCanvas" xmlns:cx="http://schemas.microsoft.com/office/drawing/2014/chartex" xmlns:cx1="http://schemas.microsoft.com/office/drawing/2015/9/8/chartex" xmlns:cx2="http://schemas.microsoft.com/office/drawing/2015/10/21/chartex" xmlns:cx3="http://schemas.microsoft.com/office/drawing/2016/5/9/chartex" xmlns:cx4="http://schemas.microsoft.com/office/drawing/2016/5/10/chartex" xmlns:cx5="http://schemas.microsoft.com/office/drawing/2016/5/11/chartex" xmlns:cx6="http://schemas.microsoft.com/office/drawing/2016/5/12/chartex" xmlns:cx7="http://schemas.microsoft.com/office/drawing/2016/5/13/chartex" xmlns:cx8="http://schemas.microsoft.com/office/drawing/2016/5/14/chartex" xmlns:mc="http://schemas.openxmlformats.org/markup-compatibility/2006" xmlns:aink="http://schemas.microsoft.com/office/drawing/2016/ink" xmlns:am3d="http://schemas.microsoft.com/office/drawing/2017/model3d" xmlns:o="urn:schemas-microsoft-com:office:office" xmlns:r="http://schemas.openxmlformats.org/officeDocument/2006/relationships" xmlns:m="http://schemas.openxmlformats.org/officeDocument/2006/math" xmlns:v="urn:schemas-microsoft-com:vml" xmlns:wp14="http://schemas.microsoft.com/office/word/2010/wordprocessingDrawing" xmlns:wp="http://schemas.openxmlformats.org/drawingml/2006/wordprocessingDrawing" xmlns:w10="urn:schemas-microsoft-com:office:word" xmlns:w="http://schemas.openxmlformats.org/wordprocessingml/2006/main" xmlns:w14="http://schemas.microsoft.com/office/word/2010/wordml" xmlns:w15="http://schemas.microsoft.com/office/word/2012/wordml" xmlns:w16cex="http://schemas.microsoft.com/office/word/2018/wordml/cex" xmlns:w16cid="http://schemas.microsoft.com/office/word/2016/wordml/cid" xmlns:w16="http://schemas.microsoft.com/office/word/2018/wordml" xmlns:w16sdtdh="http://schemas.microsoft.com/office/word/2020/wordml/sdtdatahash" xmlns:w16se="http://schemas.microsoft.com/office/word/2015/wordml/symex" xmlns:wpg="http://schemas.microsoft.com/office/word/2010/wordprocessingGroup" xmlns:wpi="http://schemas.microsoft.com/office/word/2010/wordprocessingInk" xmlns:wne="http://schemas.microsoft.com/office/word/2006/wordml" xmlns:wps="http://schemas.microsoft.com/office/word/2010/wordprocessingShape" mc:Ignorable="w14 w15 w16se w16cid w16 w16cex w16sdtdh wp14">
   <w16cid:commentId w16cid:paraId="75B89F1B" w16cid:durableId="2516B050"/>
-  <w16cid:commentId w16cid:paraId="4925DD4E" w16cid:durableId="2516AABC"/>
-  <w16cid:commentId w16cid:paraId="5665E4E7" w16cid:durableId="25168E43"/>
   <w16cid:commentId w16cid:paraId="458D6B6F" w16cid:durableId="2516B752"/>
 </w16cid:commentsIds>
 </file>

</xml_diff>